<commit_message>
fix prices fix ceiling
</commit_message>
<xml_diff>
--- a/1lab/ЛР1 УпрМобУст.docx
+++ b/1lab/ЛР1 УпрМобУст.docx
@@ -335,23 +335,7 @@
           <w:lang w:eastAsia="ru-RU"/>
         </w:rPr>
         <w:br/>
-        <w:t>по предмету «</w:t>
-      </w:r>
-      <w:r>
-        <w:rPr>
-          <w:rFonts w:eastAsia="Times New Roman"/>
-          <w:szCs w:val="28"/>
-          <w:lang w:eastAsia="ru-RU"/>
-        </w:rPr>
-        <w:t>Управление мобильными устройствами</w:t>
-      </w:r>
-      <w:r>
-        <w:rPr>
-          <w:rFonts w:eastAsia="Times New Roman"/>
-          <w:szCs w:val="28"/>
-          <w:lang w:eastAsia="ru-RU"/>
-        </w:rPr>
-        <w:t>»</w:t>
+        <w:t>по предмету «Управление мобильными устройствами»</w:t>
       </w:r>
     </w:p>
     <w:p>
@@ -692,17 +676,19 @@
           <w:szCs w:val="24"/>
           <w:lang w:eastAsia="ru-RU"/>
         </w:rPr>
-        <w:t xml:space="preserve">    </w:t>
-      </w:r>
-      <w:r>
-        <w:rPr>
-          <w:rFonts w:eastAsia="Times New Roman"/>
-          <w:sz w:val="24"/>
-          <w:szCs w:val="24"/>
-          <w:lang w:eastAsia="ru-RU"/>
-        </w:rPr>
-        <w:t>Федоров И.Р.</w:t>
-      </w:r>
+        <w:t xml:space="preserve">    Федоров </w:t>
+      </w:r>
+      <w:proofErr w:type="gramStart"/>
+      <w:r>
+        <w:rPr>
+          <w:rFonts w:eastAsia="Times New Roman"/>
+          <w:sz w:val="24"/>
+          <w:szCs w:val="24"/>
+          <w:lang w:eastAsia="ru-RU"/>
+        </w:rPr>
+        <w:t>И.Р.</w:t>
+      </w:r>
+      <w:proofErr w:type="gramEnd"/>
     </w:p>
     <w:p>
       <w:pPr>
@@ -893,7 +879,7 @@
           <w:lang w:eastAsia="ru-RU"/>
         </w:rPr>
         <w:drawing>
-          <wp:anchor distT="0" distB="0" distL="114300" distR="114300" simplePos="0" relativeHeight="251659264" behindDoc="0" locked="0" layoutInCell="1" allowOverlap="1" wp14:anchorId="3C80CEEB" wp14:editId="348ED035">
+          <wp:anchor distT="0" distB="0" distL="114300" distR="114300" simplePos="0" relativeHeight="251659264" behindDoc="0" locked="0" layoutInCell="1" allowOverlap="1" wp14:anchorId="7D10283C" wp14:editId="6FE47609">
             <wp:simplePos x="0" y="0"/>
             <wp:positionH relativeFrom="margin">
               <wp:posOffset>1606550</wp:posOffset>
@@ -1065,7 +1051,12 @@
         <w:t>Цель работы:</w:t>
       </w:r>
       <w:r>
-        <w:t xml:space="preserve"> познакомиться с форматом представления данных – </w:t>
+        <w:t xml:space="preserve"> познакомиться с форматом п</w:t>
+      </w:r>
+      <w:bookmarkStart w:id="1" w:name="_GoBack"/>
+      <w:bookmarkEnd w:id="1"/>
+      <w:r>
+        <w:t xml:space="preserve">редставления данных – </w:t>
       </w:r>
       <w:r>
         <w:rPr>
@@ -1207,7 +1198,10 @@
         <w:t xml:space="preserve">: </w:t>
       </w:r>
       <w:r>
-        <w:t xml:space="preserve">Для реализации был выбран язык программирования </w:t>
+        <w:t>д</w:t>
+      </w:r>
+      <w:r>
+        <w:t xml:space="preserve">ля реализации был выбран язык программирования </w:t>
       </w:r>
       <w:r>
         <w:rPr>
@@ -1257,19 +1251,7 @@
           <w:rPr>
             <w:rStyle w:val="a4"/>
           </w:rPr>
-          <w:t>сс</w:t>
-        </w:r>
-        <w:r>
-          <w:rPr>
-            <w:rStyle w:val="a4"/>
-          </w:rPr>
-          <w:t>ы</w:t>
-        </w:r>
-        <w:r>
-          <w:rPr>
-            <w:rStyle w:val="a4"/>
-          </w:rPr>
-          <w:t>лк</w:t>
+          <w:t>ссылк</w:t>
         </w:r>
         <w:r>
           <w:rPr>
@@ -1369,7 +1351,25 @@
           <w:sz w:val="24"/>
           <w:szCs w:val="20"/>
         </w:rPr>
-        <w:t xml:space="preserve"> = 0  # Итоговый счет для номера</w:t>
+        <w:t xml:space="preserve"> = </w:t>
+      </w:r>
+      <w:proofErr w:type="gramStart"/>
+      <w:r>
+        <w:rPr>
+          <w:rFonts w:ascii="Courier New" w:hAnsi="Courier New" w:cs="Courier New"/>
+          <w:sz w:val="24"/>
+          <w:szCs w:val="20"/>
+        </w:rPr>
+        <w:t>0  #</w:t>
+      </w:r>
+      <w:proofErr w:type="gramEnd"/>
+      <w:r>
+        <w:rPr>
+          <w:rFonts w:ascii="Courier New" w:hAnsi="Courier New" w:cs="Courier New"/>
+          <w:sz w:val="24"/>
+          <w:szCs w:val="20"/>
+        </w:rPr>
+        <w:t xml:space="preserve"> Итоговый счет для номера</w:t>
       </w:r>
     </w:p>
     <w:p>
@@ -1539,7 +1539,25 @@
           <w:sz w:val="24"/>
           <w:szCs w:val="20"/>
         </w:rPr>
-        <w:t xml:space="preserve"> = 10  # Количество "первых" смс, как только доходит до 0 - считается всё по основному тарифу</w:t>
+        <w:t xml:space="preserve"> = </w:t>
+      </w:r>
+      <w:proofErr w:type="gramStart"/>
+      <w:r>
+        <w:rPr>
+          <w:rFonts w:ascii="Courier New" w:hAnsi="Courier New" w:cs="Courier New"/>
+          <w:sz w:val="24"/>
+          <w:szCs w:val="20"/>
+        </w:rPr>
+        <w:t>10  #</w:t>
+      </w:r>
+      <w:proofErr w:type="gramEnd"/>
+      <w:r>
+        <w:rPr>
+          <w:rFonts w:ascii="Courier New" w:hAnsi="Courier New" w:cs="Courier New"/>
+          <w:sz w:val="24"/>
+          <w:szCs w:val="20"/>
+        </w:rPr>
+        <w:t xml:space="preserve"> Количество "первых" смс, как только доходит до 0 - считается всё по основному тарифу</w:t>
       </w:r>
     </w:p>
     <w:p>
@@ -1600,7 +1618,25 @@
           <w:sz w:val="24"/>
           <w:szCs w:val="20"/>
         </w:rPr>
-        <w:t xml:space="preserve"> = 0  # Количество "первых" исходящих минут</w:t>
+        <w:t xml:space="preserve"> = </w:t>
+      </w:r>
+      <w:proofErr w:type="gramStart"/>
+      <w:r>
+        <w:rPr>
+          <w:rFonts w:ascii="Courier New" w:hAnsi="Courier New" w:cs="Courier New"/>
+          <w:sz w:val="24"/>
+          <w:szCs w:val="20"/>
+        </w:rPr>
+        <w:t>0  #</w:t>
+      </w:r>
+      <w:proofErr w:type="gramEnd"/>
+      <w:r>
+        <w:rPr>
+          <w:rFonts w:ascii="Courier New" w:hAnsi="Courier New" w:cs="Courier New"/>
+          <w:sz w:val="24"/>
+          <w:szCs w:val="20"/>
+        </w:rPr>
+        <w:t xml:space="preserve"> Количество "первых" исходящих минут</w:t>
       </w:r>
     </w:p>
     <w:p>
@@ -1661,7 +1697,25 @@
           <w:sz w:val="24"/>
           <w:szCs w:val="20"/>
         </w:rPr>
-        <w:t xml:space="preserve"> = 0  # Количество "первых" входящих минут</w:t>
+        <w:t xml:space="preserve"> = </w:t>
+      </w:r>
+      <w:proofErr w:type="gramStart"/>
+      <w:r>
+        <w:rPr>
+          <w:rFonts w:ascii="Courier New" w:hAnsi="Courier New" w:cs="Courier New"/>
+          <w:sz w:val="24"/>
+          <w:szCs w:val="20"/>
+        </w:rPr>
+        <w:t>0  #</w:t>
+      </w:r>
+      <w:proofErr w:type="gramEnd"/>
+      <w:r>
+        <w:rPr>
+          <w:rFonts w:ascii="Courier New" w:hAnsi="Courier New" w:cs="Courier New"/>
+          <w:sz w:val="24"/>
+          <w:szCs w:val="20"/>
+        </w:rPr>
+        <w:t xml:space="preserve"> Количество "первых" входящих минут</w:t>
       </w:r>
     </w:p>
     <w:p>
@@ -1705,7 +1759,25 @@
           <w:sz w:val="24"/>
           <w:szCs w:val="20"/>
         </w:rPr>
-        <w:t xml:space="preserve"> = 0  # </w:t>
+        <w:t xml:space="preserve"> = </w:t>
+      </w:r>
+      <w:proofErr w:type="gramStart"/>
+      <w:r>
+        <w:rPr>
+          <w:rFonts w:ascii="Courier New" w:hAnsi="Courier New" w:cs="Courier New"/>
+          <w:sz w:val="24"/>
+          <w:szCs w:val="20"/>
+        </w:rPr>
+        <w:t>0  #</w:t>
+      </w:r>
+      <w:proofErr w:type="gramEnd"/>
+      <w:r>
+        <w:rPr>
+          <w:rFonts w:ascii="Courier New" w:hAnsi="Courier New" w:cs="Courier New"/>
+          <w:sz w:val="24"/>
+          <w:szCs w:val="20"/>
+        </w:rPr>
+        <w:t xml:space="preserve"> </w:t>
       </w:r>
       <w:r>
         <w:rPr>
@@ -1776,7 +1848,25 @@
           <w:sz w:val="24"/>
           <w:szCs w:val="20"/>
         </w:rPr>
-        <w:t xml:space="preserve"> = 2  # Стоимость исходящих</w:t>
+        <w:t xml:space="preserve"> = </w:t>
+      </w:r>
+      <w:proofErr w:type="gramStart"/>
+      <w:r>
+        <w:rPr>
+          <w:rFonts w:ascii="Courier New" w:hAnsi="Courier New" w:cs="Courier New"/>
+          <w:sz w:val="24"/>
+          <w:szCs w:val="20"/>
+        </w:rPr>
+        <w:t>2  #</w:t>
+      </w:r>
+      <w:proofErr w:type="gramEnd"/>
+      <w:r>
+        <w:rPr>
+          <w:rFonts w:ascii="Courier New" w:hAnsi="Courier New" w:cs="Courier New"/>
+          <w:sz w:val="24"/>
+          <w:szCs w:val="20"/>
+        </w:rPr>
+        <w:t xml:space="preserve"> Стоимость исходящих</w:t>
       </w:r>
     </w:p>
     <w:p>
@@ -1807,7 +1897,27 @@
           <w:szCs w:val="20"/>
           <w:lang w:val="en-US"/>
         </w:rPr>
-        <w:t xml:space="preserve"> = 2  # </w:t>
+        <w:t xml:space="preserve"> = </w:t>
+      </w:r>
+      <w:proofErr w:type="gramStart"/>
+      <w:r>
+        <w:rPr>
+          <w:rFonts w:ascii="Courier New" w:hAnsi="Courier New" w:cs="Courier New"/>
+          <w:sz w:val="24"/>
+          <w:szCs w:val="20"/>
+          <w:lang w:val="en-US"/>
+        </w:rPr>
+        <w:t>2  #</w:t>
+      </w:r>
+      <w:proofErr w:type="gramEnd"/>
+      <w:r>
+        <w:rPr>
+          <w:rFonts w:ascii="Courier New" w:hAnsi="Courier New" w:cs="Courier New"/>
+          <w:sz w:val="24"/>
+          <w:szCs w:val="20"/>
+          <w:lang w:val="en-US"/>
+        </w:rPr>
+        <w:t xml:space="preserve"> </w:t>
       </w:r>
       <w:proofErr w:type="spellStart"/>
       <w:r>
@@ -1858,7 +1968,27 @@
           <w:szCs w:val="20"/>
           <w:lang w:val="en-US"/>
         </w:rPr>
-        <w:t xml:space="preserve">def check(row, </w:t>
+        <w:t xml:space="preserve">def </w:t>
+      </w:r>
+      <w:proofErr w:type="gramStart"/>
+      <w:r>
+        <w:rPr>
+          <w:rFonts w:ascii="Courier New" w:hAnsi="Courier New" w:cs="Courier New"/>
+          <w:sz w:val="24"/>
+          <w:szCs w:val="20"/>
+          <w:lang w:val="en-US"/>
+        </w:rPr>
+        <w:t>check(</w:t>
+      </w:r>
+      <w:proofErr w:type="gramEnd"/>
+      <w:r>
+        <w:rPr>
+          <w:rFonts w:ascii="Courier New" w:hAnsi="Courier New" w:cs="Courier New"/>
+          <w:sz w:val="24"/>
+          <w:szCs w:val="20"/>
+          <w:lang w:val="en-US"/>
+        </w:rPr>
+        <w:t xml:space="preserve">row, </w:t>
       </w:r>
       <w:proofErr w:type="spellStart"/>
       <w:r>
@@ -2244,8 +2374,19 @@
           <w:szCs w:val="20"/>
           <w:lang w:val="en-US"/>
         </w:rPr>
-        <w:t>balance += (ceil(</w:t>
-      </w:r>
+        <w:t>balance += (</w:t>
+      </w:r>
+      <w:proofErr w:type="gramStart"/>
+      <w:r>
+        <w:rPr>
+          <w:rFonts w:ascii="Courier New" w:hAnsi="Courier New" w:cs="Courier New"/>
+          <w:sz w:val="24"/>
+          <w:szCs w:val="20"/>
+          <w:lang w:val="en-US"/>
+        </w:rPr>
+        <w:t>ceil(</w:t>
+      </w:r>
+      <w:proofErr w:type="gramEnd"/>
     </w:p>
     <w:p>
       <w:pPr>
@@ -2382,7 +2523,25 @@
           <w:sz w:val="24"/>
           <w:szCs w:val="20"/>
         </w:rPr>
-        <w:t># Считаем сколько стоят исходящие минуты, и т.к. "первые" минуты считаются по звонку, то мы их не сбрасываем</w:t>
+        <w:t xml:space="preserve"># Считаем сколько стоят исходящие минуты, и </w:t>
+      </w:r>
+      <w:proofErr w:type="gramStart"/>
+      <w:r>
+        <w:rPr>
+          <w:rFonts w:ascii="Courier New" w:hAnsi="Courier New" w:cs="Courier New"/>
+          <w:sz w:val="24"/>
+          <w:szCs w:val="20"/>
+        </w:rPr>
+        <w:t>т.к.</w:t>
+      </w:r>
+      <w:proofErr w:type="gramEnd"/>
+      <w:r>
+        <w:rPr>
+          <w:rFonts w:ascii="Courier New" w:hAnsi="Courier New" w:cs="Courier New"/>
+          <w:sz w:val="24"/>
+          <w:szCs w:val="20"/>
+        </w:rPr>
+        <w:t xml:space="preserve"> "первые" минуты считаются по звонку, то мы их не сбрасываем</w:t>
       </w:r>
     </w:p>
     <w:p>
@@ -2437,6 +2596,7 @@
         <w:t>_</w:t>
       </w:r>
       <w:proofErr w:type="spellStart"/>
+      <w:proofErr w:type="gramStart"/>
       <w:r>
         <w:rPr>
           <w:rFonts w:ascii="Courier New" w:hAnsi="Courier New" w:cs="Courier New"/>
@@ -2453,7 +2613,16 @@
           <w:sz w:val="24"/>
           <w:szCs w:val="20"/>
         </w:rPr>
-        <w:t xml:space="preserve"> != 0:  # смс сбрасываются, так что</w:t>
+        <w:t xml:space="preserve"> !</w:t>
+      </w:r>
+      <w:proofErr w:type="gramEnd"/>
+      <w:r>
+        <w:rPr>
+          <w:rFonts w:ascii="Courier New" w:hAnsi="Courier New" w:cs="Courier New"/>
+          <w:sz w:val="24"/>
+          <w:szCs w:val="20"/>
+        </w:rPr>
+        <w:t>= 0:  # смс сбрасываются, так что</w:t>
       </w:r>
     </w:p>
     <w:p>
@@ -2935,8 +3104,19 @@
           <w:szCs w:val="20"/>
           <w:lang w:val="en-US"/>
         </w:rPr>
-        <w:t xml:space="preserve">        balance += (ceil(</w:t>
-      </w:r>
+        <w:t xml:space="preserve">        balance += (</w:t>
+      </w:r>
+      <w:proofErr w:type="gramStart"/>
+      <w:r>
+        <w:rPr>
+          <w:rFonts w:ascii="Courier New" w:hAnsi="Courier New" w:cs="Courier New"/>
+          <w:sz w:val="24"/>
+          <w:szCs w:val="20"/>
+          <w:lang w:val="en-US"/>
+        </w:rPr>
+        <w:t>ceil(</w:t>
+      </w:r>
+      <w:proofErr w:type="gramEnd"/>
     </w:p>
     <w:p>
       <w:pPr>
@@ -3100,6 +3280,7 @@
         <w:t xml:space="preserve"> = </w:t>
       </w:r>
       <w:proofErr w:type="spellStart"/>
+      <w:proofErr w:type="gramStart"/>
       <w:r>
         <w:rPr>
           <w:rFonts w:ascii="Courier New" w:hAnsi="Courier New" w:cs="Courier New"/>
@@ -3110,6 +3291,7 @@
         <w:t>time.time</w:t>
       </w:r>
       <w:proofErr w:type="spellEnd"/>
+      <w:proofErr w:type="gramEnd"/>
       <w:r>
         <w:rPr>
           <w:rFonts w:ascii="Courier New" w:hAnsi="Courier New" w:cs="Courier New"/>
@@ -3140,6 +3322,7 @@
         <w:t xml:space="preserve">data = </w:t>
       </w:r>
       <w:proofErr w:type="spellStart"/>
+      <w:proofErr w:type="gramStart"/>
       <w:r>
         <w:rPr>
           <w:rFonts w:ascii="Courier New" w:hAnsi="Courier New" w:cs="Courier New"/>
@@ -3150,6 +3333,7 @@
         <w:t>csv.DictReader</w:t>
       </w:r>
       <w:proofErr w:type="spellEnd"/>
+      <w:proofErr w:type="gramEnd"/>
       <w:r>
         <w:rPr>
           <w:rFonts w:ascii="Courier New" w:hAnsi="Courier New" w:cs="Courier New"/>
@@ -3197,7 +3381,27 @@
           <w:szCs w:val="20"/>
           <w:lang w:val="en-US"/>
         </w:rPr>
-        <w:t xml:space="preserve">result = [check(row, </w:t>
+        <w:t>result = [</w:t>
+      </w:r>
+      <w:proofErr w:type="gramStart"/>
+      <w:r>
+        <w:rPr>
+          <w:rFonts w:ascii="Courier New" w:hAnsi="Courier New" w:cs="Courier New"/>
+          <w:sz w:val="24"/>
+          <w:szCs w:val="20"/>
+          <w:lang w:val="en-US"/>
+        </w:rPr>
+        <w:t>check(</w:t>
+      </w:r>
+      <w:proofErr w:type="gramEnd"/>
+      <w:r>
+        <w:rPr>
+          <w:rFonts w:ascii="Courier New" w:hAnsi="Courier New" w:cs="Courier New"/>
+          <w:sz w:val="24"/>
+          <w:szCs w:val="20"/>
+          <w:lang w:val="en-US"/>
+        </w:rPr>
+        <w:t xml:space="preserve">row, </w:t>
       </w:r>
       <w:proofErr w:type="spellStart"/>
       <w:r>
@@ -3308,7 +3512,27 @@
           <w:szCs w:val="20"/>
           <w:lang w:val="en-US"/>
         </w:rPr>
-        <w:t>with open('result.txt', 'w') as f:</w:t>
+        <w:t xml:space="preserve">with </w:t>
+      </w:r>
+      <w:proofErr w:type="gramStart"/>
+      <w:r>
+        <w:rPr>
+          <w:rFonts w:ascii="Courier New" w:hAnsi="Courier New" w:cs="Courier New"/>
+          <w:sz w:val="24"/>
+          <w:szCs w:val="20"/>
+          <w:lang w:val="en-US"/>
+        </w:rPr>
+        <w:t>open(</w:t>
+      </w:r>
+      <w:proofErr w:type="gramEnd"/>
+      <w:r>
+        <w:rPr>
+          <w:rFonts w:ascii="Courier New" w:hAnsi="Courier New" w:cs="Courier New"/>
+          <w:sz w:val="24"/>
+          <w:szCs w:val="20"/>
+          <w:lang w:val="en-US"/>
+        </w:rPr>
+        <w:t>'result.txt', 'w') as f:</w:t>
       </w:r>
     </w:p>
     <w:p>
@@ -3331,6 +3555,7 @@
         <w:t xml:space="preserve">    </w:t>
       </w:r>
       <w:proofErr w:type="spellStart"/>
+      <w:proofErr w:type="gramStart"/>
       <w:r>
         <w:rPr>
           <w:rFonts w:ascii="Courier New" w:hAnsi="Courier New" w:cs="Courier New"/>
@@ -3341,6 +3566,7 @@
         <w:t>f.write</w:t>
       </w:r>
       <w:proofErr w:type="spellEnd"/>
+      <w:proofErr w:type="gramEnd"/>
       <w:r>
         <w:rPr>
           <w:rFonts w:ascii="Courier New" w:hAnsi="Courier New" w:cs="Courier New"/>
@@ -3391,6 +3617,7 @@
         <w:t xml:space="preserve">    </w:t>
       </w:r>
       <w:proofErr w:type="spellStart"/>
+      <w:proofErr w:type="gramStart"/>
       <w:r>
         <w:rPr>
           <w:rFonts w:ascii="Courier New" w:hAnsi="Courier New" w:cs="Courier New"/>
@@ -3401,6 +3628,7 @@
         <w:t>f.write</w:t>
       </w:r>
       <w:proofErr w:type="spellEnd"/>
+      <w:proofErr w:type="gramEnd"/>
       <w:r>
         <w:rPr>
           <w:rFonts w:ascii="Courier New" w:hAnsi="Courier New" w:cs="Courier New"/>
@@ -3483,8 +3711,6 @@
           <w:lang w:val="en-US"/>
         </w:rPr>
       </w:pPr>
-      <w:bookmarkStart w:id="1" w:name="_GoBack"/>
-      <w:bookmarkEnd w:id="1"/>
     </w:p>
     <w:p>
       <w:pPr>

</xml_diff>